<commit_message>
memperbaiki eror peta dunia
</commit_message>
<xml_diff>
--- a/Latihan aja.docx
+++ b/Latihan aja.docx
@@ -21,10 +21,10 @@
           <w:noProof/>
         </w:rPr>
         <w:drawing>
-          <wp:inline distT="0" distB="0" distL="0" distR="0" wp14:anchorId="21DBC178" wp14:editId="7E3BC3FC">
+          <wp:inline distT="0" distB="0" distL="0" distR="0" wp14:anchorId="7B02E3DB" wp14:editId="0AE13BB1">
             <wp:extent cx="5943600" cy="3423285"/>
             <wp:effectExtent l="0" t="0" r="0" b="5715"/>
-            <wp:docPr id="2" name="Picture 2"/>
+            <wp:docPr id="1" name="Picture 1"/>
             <wp:cNvGraphicFramePr>
               <a:graphicFrameLocks xmlns:a="http://schemas.openxmlformats.org/drawingml/2006/main" noChangeAspect="1"/>
             </wp:cNvGraphicFramePr>
@@ -32,7 +32,7 @@
               <a:graphicData uri="http://schemas.openxmlformats.org/drawingml/2006/picture">
                 <pic:pic xmlns:pic="http://schemas.openxmlformats.org/drawingml/2006/picture">
                   <pic:nvPicPr>
-                    <pic:cNvPr id="2" name="peta dunia.jpg"/>
+                    <pic:cNvPr id="1" name="peta dunia.jpg"/>
                     <pic:cNvPicPr/>
                   </pic:nvPicPr>
                   <pic:blipFill>

</xml_diff>